<commit_message>
class 7 file update
</commit_message>
<xml_diff>
--- a/2.GitHub_Notes/GitHUb_Class7_GeneratingSSH_Key.docx
+++ b/2.GitHub_Notes/GitHUb_Class7_GeneratingSSH_Key.docx
@@ -22,6 +22,9 @@
     <w:p/>
     <w:p>
       <w:r>
+        <w:rPr>
+          <w:noProof/>
+        </w:rPr>
         <w:drawing>
           <wp:inline distT="0" distB="0" distL="0" distR="0" wp14:anchorId="1D69A8C7" wp14:editId="66385504">
             <wp:extent cx="4717473" cy="934423"/>
@@ -62,6 +65,9 @@
     <w:p/>
     <w:p>
       <w:r>
+        <w:rPr>
+          <w:noProof/>
+        </w:rPr>
         <w:drawing>
           <wp:inline distT="0" distB="0" distL="0" distR="0" wp14:anchorId="6B377663" wp14:editId="32B7DC75">
             <wp:extent cx="4447309" cy="2100593"/>
@@ -403,6 +409,9 @@
     </w:p>
     <w:p>
       <w:r>
+        <w:rPr>
+          <w:noProof/>
+        </w:rPr>
         <w:lastRenderedPageBreak/>
         <w:drawing>
           <wp:inline distT="0" distB="0" distL="0" distR="0" wp14:anchorId="66626168" wp14:editId="0DD2E994">
@@ -466,6 +475,9 @@
         <w:br/>
       </w:r>
       <w:r>
+        <w:rPr>
+          <w:noProof/>
+        </w:rPr>
         <w:drawing>
           <wp:inline distT="0" distB="0" distL="0" distR="0" wp14:anchorId="5B66C56D" wp14:editId="69E7226F">
             <wp:extent cx="4821382" cy="873778"/>
@@ -1019,6 +1031,7 @@
       <w:r>
         <w:rPr>
           <w:rFonts w:eastAsia="Times New Roman" w:cstheme="minorHAnsi"/>
+          <w:noProof/>
           <w:szCs w:val="24"/>
         </w:rPr>
         <w:lastRenderedPageBreak/>
@@ -1084,6 +1097,7 @@
       <w:r>
         <w:rPr>
           <w:rFonts w:eastAsia="Times New Roman" w:cstheme="minorHAnsi"/>
+          <w:noProof/>
           <w:szCs w:val="24"/>
         </w:rPr>
         <w:drawing>
@@ -1315,6 +1329,7 @@
       <w:r>
         <w:rPr>
           <w:rFonts w:eastAsia="Times New Roman" w:cstheme="minorHAnsi"/>
+          <w:noProof/>
           <w:szCs w:val="24"/>
         </w:rPr>
         <w:drawing>
@@ -1373,6 +1388,7 @@
       <w:r>
         <w:rPr>
           <w:rFonts w:eastAsia="Times New Roman" w:cstheme="minorHAnsi"/>
+          <w:noProof/>
           <w:szCs w:val="24"/>
         </w:rPr>
         <w:drawing>
@@ -1423,6 +1439,7 @@
       <w:r>
         <w:rPr>
           <w:rFonts w:eastAsia="Times New Roman" w:cstheme="minorHAnsi"/>
+          <w:noProof/>
           <w:szCs w:val="24"/>
         </w:rPr>
         <w:drawing>
@@ -1571,6 +1588,7 @@
       <w:r>
         <w:rPr>
           <w:rFonts w:eastAsia="Times New Roman" w:cstheme="minorHAnsi"/>
+          <w:noProof/>
           <w:szCs w:val="24"/>
         </w:rPr>
         <w:drawing>
@@ -1629,6 +1647,9 @@
         <w:br/>
       </w:r>
       <w:r>
+        <w:rPr>
+          <w:noProof/>
+        </w:rPr>
         <w:drawing>
           <wp:inline distT="0" distB="0" distL="0" distR="0" wp14:anchorId="2F6DE971" wp14:editId="6B897826">
             <wp:extent cx="5085434" cy="942109"/>
@@ -1686,6 +1707,9 @@
     </w:p>
     <w:p>
       <w:r>
+        <w:rPr>
+          <w:noProof/>
+        </w:rPr>
         <w:drawing>
           <wp:inline distT="0" distB="0" distL="0" distR="0" wp14:anchorId="29A2864C" wp14:editId="7FEBF67E">
             <wp:extent cx="5553850" cy="552527"/>
@@ -1725,6 +1749,9 @@
     </w:p>
     <w:p>
       <w:r>
+        <w:rPr>
+          <w:noProof/>
+        </w:rPr>
         <w:lastRenderedPageBreak/>
         <w:drawing>
           <wp:inline distT="0" distB="0" distL="0" distR="0" wp14:anchorId="45758FDF" wp14:editId="599819FE">
@@ -1766,10 +1793,7 @@
     <w:p/>
     <w:p>
       <w:r>
-        <w:t xml:space="preserve">As you can see in the above image </w:t>
-      </w:r>
-      <w:r>
-        <w:t xml:space="preserve">private and public keys using </w:t>
+        <w:t xml:space="preserve">As you can see in the above image private and public keys using </w:t>
       </w:r>
       <w:proofErr w:type="spellStart"/>
       <w:r>
@@ -1780,10 +1804,7 @@
       </w:r>
       <w:proofErr w:type="spellEnd"/>
       <w:r>
-        <w:t xml:space="preserve"> algorithm</w:t>
-      </w:r>
-      <w:r>
-        <w:t xml:space="preserve"> got generated</w:t>
+        <w:t xml:space="preserve"> algorithm got generated</w:t>
       </w:r>
     </w:p>
     <w:p>
@@ -1888,17 +1909,11 @@
       </w:r>
       <w:proofErr w:type="gramStart"/>
       <w:r>
-        <w:t>keys</w:t>
-      </w:r>
-      <w:r>
-        <w:t>(</w:t>
+        <w:t>keys(</w:t>
       </w:r>
       <w:proofErr w:type="gramEnd"/>
       <w:r>
-        <w:t>private &amp; public keys)</w:t>
-      </w:r>
-      <w:r>
-        <w:t xml:space="preserve"> using a custom name instead of the default RSA filename.</w:t>
+        <w:t>private &amp; public keys) using a custom name instead of the default RSA filename.</w:t>
       </w:r>
     </w:p>
     <w:p/>
@@ -2075,6 +2090,9 @@
         <w:br/>
       </w:r>
       <w:r>
+        <w:rPr>
+          <w:noProof/>
+        </w:rPr>
         <w:drawing>
           <wp:inline distT="0" distB="0" distL="0" distR="0" wp14:anchorId="6216AC60" wp14:editId="2ECAC0E7">
             <wp:extent cx="5287113" cy="1066949"/>
@@ -2557,6 +2575,7 @@
       <w:r>
         <w:rPr>
           <w:rFonts w:eastAsia="Times New Roman" w:cstheme="minorHAnsi"/>
+          <w:noProof/>
           <w:sz w:val="24"/>
           <w:szCs w:val="24"/>
         </w:rPr>
@@ -2777,6 +2796,7 @@
       <w:r>
         <w:rPr>
           <w:rFonts w:eastAsia="Times New Roman" w:cstheme="minorHAnsi"/>
+          <w:noProof/>
           <w:sz w:val="24"/>
           <w:szCs w:val="24"/>
         </w:rPr>
@@ -2847,6 +2867,7 @@
       <w:r>
         <w:rPr>
           <w:rFonts w:eastAsia="Times New Roman" w:cstheme="minorHAnsi"/>
+          <w:noProof/>
           <w:sz w:val="24"/>
           <w:szCs w:val="24"/>
         </w:rPr>
@@ -3029,6 +3050,7 @@
       <w:r>
         <w:rPr>
           <w:rFonts w:eastAsia="Times New Roman" w:cstheme="minorHAnsi"/>
+          <w:noProof/>
           <w:sz w:val="24"/>
           <w:szCs w:val="24"/>
         </w:rPr>
@@ -3118,6 +3140,7 @@
       <w:r>
         <w:rPr>
           <w:rFonts w:eastAsia="Times New Roman" w:cstheme="minorHAnsi"/>
+          <w:noProof/>
           <w:sz w:val="24"/>
           <w:szCs w:val="24"/>
         </w:rPr>
@@ -3201,7 +3224,39 @@
           <w:sz w:val="24"/>
           <w:szCs w:val="24"/>
         </w:rPr>
-        <w:t xml:space="preserve">::00 discussing about the purpose of </w:t>
+        <w:t xml:space="preserve">::00 </w:t>
+      </w:r>
+      <w:r>
+        <w:rPr>
+          <w:rFonts w:eastAsia="Times New Roman" w:cstheme="minorHAnsi"/>
+          <w:sz w:val="24"/>
+          <w:szCs w:val="24"/>
+        </w:rPr>
+        <w:t>to</w:t>
+      </w:r>
+      <w:r>
+        <w:rPr>
+          <w:rFonts w:eastAsia="Times New Roman" w:cstheme="minorHAnsi"/>
+          <w:sz w:val="24"/>
+          <w:szCs w:val="24"/>
+        </w:rPr>
+        <w:t xml:space="preserve"> 48:00:00</w:t>
+      </w:r>
+      <w:r>
+        <w:rPr>
+          <w:rFonts w:eastAsia="Times New Roman" w:cstheme="minorHAnsi"/>
+          <w:sz w:val="24"/>
+          <w:szCs w:val="24"/>
+        </w:rPr>
+        <w:t xml:space="preserve"> </w:t>
+      </w:r>
+      <w:r>
+        <w:rPr>
+          <w:rFonts w:eastAsia="Times New Roman" w:cstheme="minorHAnsi"/>
+          <w:sz w:val="24"/>
+          <w:szCs w:val="24"/>
+        </w:rPr>
+        <w:t xml:space="preserve">discussing about the purpose of </w:t>
       </w:r>
       <w:proofErr w:type="spellStart"/>
       <w:r>
@@ -3277,9 +3332,18 @@
           <w:szCs w:val="24"/>
         </w:rPr>
       </w:pPr>
-      <w:r>
-        <w:rPr>
-          <w:rFonts w:eastAsia="Times New Roman" w:cstheme="minorHAnsi"/>
+      <w:hyperlink r:id="rId30" w:history="1">
+        <w:r>
+          <w:rPr>
+            <w:rStyle w:val="Hyperlink"/>
+          </w:rPr>
+          <w:t>https://www.dropbox.com/login</w:t>
+        </w:r>
+      </w:hyperlink>
+      <w:r>
+        <w:rPr>
+          <w:rFonts w:eastAsia="Times New Roman" w:cstheme="minorHAnsi"/>
+          <w:noProof/>
           <w:sz w:val="24"/>
           <w:szCs w:val="24"/>
         </w:rPr>
@@ -3288,59 +3352,6 @@
             <wp:extent cx="5354782" cy="1987448"/>
             <wp:effectExtent l="0" t="0" r="0" b="0"/>
             <wp:docPr id="30" name="Picture 30"/>
-            <wp:cNvGraphicFramePr>
-              <a:graphicFrameLocks xmlns:a="http://schemas.openxmlformats.org/drawingml/2006/main" noChangeAspect="1"/>
-            </wp:cNvGraphicFramePr>
-            <a:graphic xmlns:a="http://schemas.openxmlformats.org/drawingml/2006/main">
-              <a:graphicData uri="http://schemas.openxmlformats.org/drawingml/2006/picture">
-                <pic:pic xmlns:pic="http://schemas.openxmlformats.org/drawingml/2006/picture">
-                  <pic:nvPicPr>
-                    <pic:cNvPr id="1" name=""/>
-                    <pic:cNvPicPr/>
-                  </pic:nvPicPr>
-                  <pic:blipFill>
-                    <a:blip r:embed="rId30"/>
-                    <a:stretch>
-                      <a:fillRect/>
-                    </a:stretch>
-                  </pic:blipFill>
-                  <pic:spPr>
-                    <a:xfrm>
-                      <a:off x="0" y="0"/>
-                      <a:ext cx="5363667" cy="1990746"/>
-                    </a:xfrm>
-                    <a:prstGeom prst="rect">
-                      <a:avLst/>
-                    </a:prstGeom>
-                  </pic:spPr>
-                </pic:pic>
-              </a:graphicData>
-            </a:graphic>
-          </wp:inline>
-        </w:drawing>
-      </w:r>
-    </w:p>
-    <w:p>
-      <w:pPr>
-        <w:spacing w:before="100" w:beforeAutospacing="1" w:after="100" w:afterAutospacing="1" w:line="240" w:lineRule="auto"/>
-        <w:rPr>
-          <w:rFonts w:eastAsia="Times New Roman" w:cstheme="minorHAnsi"/>
-          <w:sz w:val="24"/>
-          <w:szCs w:val="24"/>
-        </w:rPr>
-      </w:pPr>
-      <w:r>
-        <w:rPr>
-          <w:rFonts w:eastAsia="Times New Roman" w:cstheme="minorHAnsi"/>
-          <w:sz w:val="24"/>
-          <w:szCs w:val="24"/>
-        </w:rPr>
-        <w:lastRenderedPageBreak/>
-        <w:drawing>
-          <wp:inline distT="0" distB="0" distL="0" distR="0" wp14:anchorId="0357A2F0" wp14:editId="2062CFB0">
-            <wp:extent cx="5943600" cy="1475740"/>
-            <wp:effectExtent l="0" t="0" r="0" b="0"/>
-            <wp:docPr id="31" name="Picture 31"/>
             <wp:cNvGraphicFramePr>
               <a:graphicFrameLocks xmlns:a="http://schemas.openxmlformats.org/drawingml/2006/main" noChangeAspect="1"/>
             </wp:cNvGraphicFramePr>
@@ -3360,7 +3371,7 @@
                   <pic:spPr>
                     <a:xfrm>
                       <a:off x="0" y="0"/>
-                      <a:ext cx="5943600" cy="1475740"/>
+                      <a:ext cx="5363667" cy="1990746"/>
                     </a:xfrm>
                     <a:prstGeom prst="rect">
                       <a:avLst/>
@@ -3382,63 +3393,19 @@
           <w:szCs w:val="24"/>
         </w:rPr>
       </w:pPr>
-    </w:p>
-    <w:p>
-      <w:pPr>
-        <w:spacing w:before="100" w:beforeAutospacing="1" w:after="100" w:afterAutospacing="1" w:line="240" w:lineRule="auto"/>
-        <w:rPr>
-          <w:rFonts w:eastAsia="Times New Roman" w:cstheme="minorHAnsi"/>
-          <w:sz w:val="24"/>
-          <w:szCs w:val="24"/>
-        </w:rPr>
-      </w:pPr>
-      <w:r>
-        <w:rPr>
-          <w:rFonts w:eastAsia="Times New Roman" w:cstheme="minorHAnsi"/>
-          <w:sz w:val="24"/>
-          <w:szCs w:val="24"/>
-        </w:rPr>
-        <w:t xml:space="preserve">Remove the known host and generate the </w:t>
-      </w:r>
-      <w:proofErr w:type="spellStart"/>
-      <w:proofErr w:type="gramStart"/>
-      <w:r>
-        <w:rPr>
-          <w:rFonts w:eastAsia="Times New Roman" w:cstheme="minorHAnsi"/>
-          <w:sz w:val="24"/>
-          <w:szCs w:val="24"/>
-        </w:rPr>
-        <w:t>ssh</w:t>
-      </w:r>
-      <w:proofErr w:type="spellEnd"/>
-      <w:proofErr w:type="gramEnd"/>
-      <w:r>
-        <w:rPr>
-          <w:rFonts w:eastAsia="Times New Roman" w:cstheme="minorHAnsi"/>
-          <w:sz w:val="24"/>
-          <w:szCs w:val="24"/>
-        </w:rPr>
-        <w:t xml:space="preserve"> again</w:t>
-      </w:r>
-    </w:p>
-    <w:p>
-      <w:pPr>
-        <w:spacing w:before="100" w:beforeAutospacing="1" w:after="100" w:afterAutospacing="1" w:line="240" w:lineRule="auto"/>
-        <w:rPr>
-          <w:rFonts w:eastAsia="Times New Roman" w:cstheme="minorHAnsi"/>
-          <w:sz w:val="24"/>
-          <w:szCs w:val="24"/>
-        </w:rPr>
-      </w:pPr>
-      <w:r>
-        <w:rPr>
+      <w:r>
+        <w:rPr>
+          <w:rFonts w:eastAsia="Times New Roman" w:cstheme="minorHAnsi"/>
           <w:noProof/>
-        </w:rPr>
+          <w:sz w:val="24"/>
+          <w:szCs w:val="24"/>
+        </w:rPr>
+        <w:lastRenderedPageBreak/>
         <w:drawing>
-          <wp:inline distT="0" distB="0" distL="0" distR="0" wp14:anchorId="580419C0" wp14:editId="2E2AEBF9">
-            <wp:extent cx="3934691" cy="3356675"/>
-            <wp:effectExtent l="0" t="0" r="8890" b="0"/>
-            <wp:docPr id="32" name="Picture 32"/>
+          <wp:inline distT="0" distB="0" distL="0" distR="0" wp14:anchorId="0357A2F0" wp14:editId="2062CFB0">
+            <wp:extent cx="5943600" cy="1475740"/>
+            <wp:effectExtent l="0" t="0" r="0" b="0"/>
+            <wp:docPr id="31" name="Picture 31"/>
             <wp:cNvGraphicFramePr>
               <a:graphicFrameLocks xmlns:a="http://schemas.openxmlformats.org/drawingml/2006/main" noChangeAspect="1"/>
             </wp:cNvGraphicFramePr>
@@ -3458,6 +3425,104 @@
                   <pic:spPr>
                     <a:xfrm>
                       <a:off x="0" y="0"/>
+                      <a:ext cx="5943600" cy="1475740"/>
+                    </a:xfrm>
+                    <a:prstGeom prst="rect">
+                      <a:avLst/>
+                    </a:prstGeom>
+                  </pic:spPr>
+                </pic:pic>
+              </a:graphicData>
+            </a:graphic>
+          </wp:inline>
+        </w:drawing>
+      </w:r>
+    </w:p>
+    <w:p>
+      <w:pPr>
+        <w:spacing w:before="100" w:beforeAutospacing="1" w:after="100" w:afterAutospacing="1" w:line="240" w:lineRule="auto"/>
+        <w:rPr>
+          <w:rFonts w:eastAsia="Times New Roman" w:cstheme="minorHAnsi"/>
+          <w:sz w:val="24"/>
+          <w:szCs w:val="24"/>
+        </w:rPr>
+      </w:pPr>
+    </w:p>
+    <w:p>
+      <w:pPr>
+        <w:spacing w:before="100" w:beforeAutospacing="1" w:after="100" w:afterAutospacing="1" w:line="240" w:lineRule="auto"/>
+        <w:rPr>
+          <w:rFonts w:eastAsia="Times New Roman" w:cstheme="minorHAnsi"/>
+          <w:sz w:val="24"/>
+          <w:szCs w:val="24"/>
+        </w:rPr>
+      </w:pPr>
+      <w:r>
+        <w:rPr>
+          <w:rFonts w:eastAsia="Times New Roman" w:cstheme="minorHAnsi"/>
+          <w:sz w:val="24"/>
+          <w:szCs w:val="24"/>
+        </w:rPr>
+        <w:t xml:space="preserve">Remove the known host and generate the </w:t>
+      </w:r>
+      <w:proofErr w:type="spellStart"/>
+      <w:proofErr w:type="gramStart"/>
+      <w:r>
+        <w:rPr>
+          <w:rFonts w:eastAsia="Times New Roman" w:cstheme="minorHAnsi"/>
+          <w:sz w:val="24"/>
+          <w:szCs w:val="24"/>
+        </w:rPr>
+        <w:t>ssh</w:t>
+      </w:r>
+      <w:proofErr w:type="spellEnd"/>
+      <w:proofErr w:type="gramEnd"/>
+      <w:r>
+        <w:rPr>
+          <w:rFonts w:eastAsia="Times New Roman" w:cstheme="minorHAnsi"/>
+          <w:sz w:val="24"/>
+          <w:szCs w:val="24"/>
+        </w:rPr>
+        <w:t xml:space="preserve"> again</w:t>
+      </w:r>
+    </w:p>
+    <w:p>
+      <w:pPr>
+        <w:spacing w:before="100" w:beforeAutospacing="1" w:after="100" w:afterAutospacing="1" w:line="240" w:lineRule="auto"/>
+        <w:rPr>
+          <w:rFonts w:eastAsia="Times New Roman" w:cstheme="minorHAnsi"/>
+          <w:sz w:val="24"/>
+          <w:szCs w:val="24"/>
+        </w:rPr>
+      </w:pPr>
+      <w:r>
+        <w:rPr>
+          <w:noProof/>
+        </w:rPr>
+        <w:drawing>
+          <wp:inline distT="0" distB="0" distL="0" distR="0" wp14:anchorId="580419C0" wp14:editId="2E2AEBF9">
+            <wp:extent cx="3934691" cy="3356675"/>
+            <wp:effectExtent l="0" t="0" r="8890" b="0"/>
+            <wp:docPr id="32" name="Picture 32"/>
+            <wp:cNvGraphicFramePr>
+              <a:graphicFrameLocks xmlns:a="http://schemas.openxmlformats.org/drawingml/2006/main" noChangeAspect="1"/>
+            </wp:cNvGraphicFramePr>
+            <a:graphic xmlns:a="http://schemas.openxmlformats.org/drawingml/2006/main">
+              <a:graphicData uri="http://schemas.openxmlformats.org/drawingml/2006/picture">
+                <pic:pic xmlns:pic="http://schemas.openxmlformats.org/drawingml/2006/picture">
+                  <pic:nvPicPr>
+                    <pic:cNvPr id="1" name=""/>
+                    <pic:cNvPicPr/>
+                  </pic:nvPicPr>
+                  <pic:blipFill>
+                    <a:blip r:embed="rId33"/>
+                    <a:stretch>
+                      <a:fillRect/>
+                    </a:stretch>
+                  </pic:blipFill>
+                  <pic:spPr>
+                    <a:xfrm>
+                      <a:off x="0" y="0"/>
                       <a:ext cx="3943517" cy="3364204"/>
                     </a:xfrm>
                     <a:prstGeom prst="rect">
@@ -3470,8 +3535,66 @@
           </wp:inline>
         </w:drawing>
       </w:r>
+    </w:p>
+    <w:p>
+      <w:pPr>
+        <w:spacing w:before="100" w:beforeAutospacing="1" w:after="100" w:afterAutospacing="1" w:line="240" w:lineRule="auto"/>
+        <w:rPr>
+          <w:rFonts w:eastAsia="Times New Roman" w:cstheme="minorHAnsi"/>
+          <w:sz w:val="24"/>
+          <w:szCs w:val="24"/>
+        </w:rPr>
+      </w:pPr>
+    </w:p>
+    <w:p>
+      <w:pPr>
+        <w:spacing w:before="100" w:beforeAutospacing="1" w:after="100" w:afterAutospacing="1" w:line="240" w:lineRule="auto"/>
+        <w:rPr>
+          <w:rFonts w:eastAsia="Times New Roman" w:cstheme="minorHAnsi"/>
+          <w:sz w:val="24"/>
+          <w:szCs w:val="24"/>
+        </w:rPr>
+      </w:pPr>
+      <w:proofErr w:type="spellStart"/>
+      <w:r>
+        <w:rPr>
+          <w:rFonts w:eastAsia="Times New Roman" w:cstheme="minorHAnsi"/>
+          <w:sz w:val="24"/>
+          <w:szCs w:val="24"/>
+        </w:rPr>
+        <w:t>Git</w:t>
+      </w:r>
+      <w:proofErr w:type="spellEnd"/>
+      <w:r>
+        <w:rPr>
+          <w:rFonts w:eastAsia="Times New Roman" w:cstheme="minorHAnsi"/>
+          <w:sz w:val="24"/>
+          <w:szCs w:val="24"/>
+        </w:rPr>
+        <w:t xml:space="preserve"> Interview Question (videos starts at 50:00:00)</w:t>
+      </w:r>
       <w:bookmarkStart w:id="0" w:name="_GoBack"/>
       <w:bookmarkEnd w:id="0"/>
+    </w:p>
+    <w:p>
+      <w:pPr>
+        <w:spacing w:before="100" w:beforeAutospacing="1" w:after="100" w:afterAutospacing="1" w:line="240" w:lineRule="auto"/>
+        <w:rPr>
+          <w:rFonts w:eastAsia="Times New Roman" w:cstheme="minorHAnsi"/>
+          <w:sz w:val="24"/>
+          <w:szCs w:val="24"/>
+        </w:rPr>
+      </w:pPr>
+    </w:p>
+    <w:p>
+      <w:pPr>
+        <w:spacing w:before="100" w:beforeAutospacing="1" w:after="100" w:afterAutospacing="1" w:line="240" w:lineRule="auto"/>
+        <w:rPr>
+          <w:rFonts w:eastAsia="Times New Roman" w:cstheme="minorHAnsi"/>
+          <w:sz w:val="24"/>
+          <w:szCs w:val="24"/>
+        </w:rPr>
+      </w:pPr>
     </w:p>
     <w:sectPr>
       <w:pgSz w:w="12240" w:h="15840"/>
@@ -4913,6 +5036,17 @@
       <w:contextualSpacing/>
     </w:pPr>
   </w:style>
+  <w:style w:type="character" w:styleId="Hyperlink">
+    <w:name w:val="Hyperlink"/>
+    <w:basedOn w:val="DefaultParagraphFont"/>
+    <w:uiPriority w:val="99"/>
+    <w:unhideWhenUsed/>
+    <w:rsid w:val="008758BE"/>
+    <w:rPr>
+      <w:color w:val="0563C1" w:themeColor="hyperlink"/>
+      <w:u w:val="single"/>
+    </w:rPr>
+  </w:style>
 </w:styles>
 </file>
 

</xml_diff>